<commit_message>
Updated encryption time plot
</commit_message>
<xml_diff>
--- a/Report.docx
+++ b/Report.docx
@@ -1739,17 +1739,7 @@
           <w:sz w:val="28"/>
           <w:szCs w:val="28"/>
         </w:rPr>
-        <w:t xml:space="preserve">C = </w:t>
-      </w:r>
-      <w:proofErr w:type="gramStart"/>
-      <w:r>
-        <w:rPr>
-          <w:b/>
-          <w:bCs/>
-          <w:sz w:val="28"/>
-          <w:szCs w:val="28"/>
-        </w:rPr>
-        <w:t>M</w:t>
+        <w:t>C = M</w:t>
       </w:r>
       <w:r>
         <w:rPr>
@@ -1761,7 +1751,6 @@
         </w:rPr>
         <w:t>e</w:t>
       </w:r>
-      <w:proofErr w:type="gramEnd"/>
       <w:r>
         <w:rPr>
           <w:b/>
@@ -1969,7 +1958,7 @@
     </w:p>
     <w:p>
       <w:pPr>
-        <w:ind w:left="-288"/>
+        <w:ind w:left="-432"/>
         <w:rPr>
           <w:rFonts w:ascii="Cambria" w:hAnsi="Cambria"/>
           <w:b/>
@@ -1980,18 +1969,14 @@
       </w:pPr>
       <w:r>
         <w:rPr>
-          <w:rFonts w:ascii="Cambria" w:hAnsi="Cambria"/>
-          <w:b/>
-          <w:bCs/>
-          <w:sz w:val="32"/>
-          <w:szCs w:val="32"/>
+          <w:noProof/>
         </w:rPr>
         <w:lastRenderedPageBreak/>
         <w:drawing>
-          <wp:inline distT="0" distB="0" distL="0" distR="0" wp14:anchorId="3D569BB2" wp14:editId="7ED03088">
-            <wp:extent cx="6093046" cy="4671060"/>
-            <wp:effectExtent l="0" t="0" r="3175" b="0"/>
-            <wp:docPr id="8" name="Picture 8"/>
+          <wp:inline distT="0" distB="0" distL="0" distR="0" wp14:anchorId="6C6A0824" wp14:editId="226F13E4">
+            <wp:extent cx="6400800" cy="4993640"/>
+            <wp:effectExtent l="0" t="0" r="0" b="0"/>
+            <wp:docPr id="2" name="Picture 2"/>
             <wp:cNvGraphicFramePr>
               <a:graphicFrameLocks xmlns:a="http://schemas.openxmlformats.org/drawingml/2006/main" noChangeAspect="1"/>
             </wp:cNvGraphicFramePr>
@@ -2011,7 +1996,7 @@
                   <pic:spPr>
                     <a:xfrm>
                       <a:off x="0" y="0"/>
-                      <a:ext cx="6111292" cy="4685048"/>
+                      <a:ext cx="6400800" cy="4993640"/>
                     </a:xfrm>
                     <a:prstGeom prst="rect">
                       <a:avLst/>
@@ -2051,7 +2036,65 @@
           <w:sz w:val="28"/>
           <w:szCs w:val="28"/>
         </w:rPr>
-        <w:t>. As shown in the above plot, with an increased number of bits, the time taken for encrypting and decrypting the message varies in a random distribution which ranges from 0 to 0.001 seconds for 8 to 128 bits. (Almost the same)</w:t>
+        <w:t>. As shown in the above plot, with an increased number of bits, the time taken for encrypting and decrypting the message varies in a</w:t>
+      </w:r>
+      <w:r>
+        <w:rPr>
+          <w:rFonts w:ascii="Cambria" w:hAnsi="Cambria"/>
+          <w:sz w:val="28"/>
+          <w:szCs w:val="28"/>
+        </w:rPr>
+        <w:t>n increasing</w:t>
+      </w:r>
+      <w:r>
+        <w:rPr>
+          <w:rFonts w:ascii="Cambria" w:hAnsi="Cambria"/>
+          <w:sz w:val="28"/>
+          <w:szCs w:val="28"/>
+        </w:rPr>
+        <w:t xml:space="preserve"> random distribut</w:t>
+      </w:r>
+      <w:r>
+        <w:rPr>
+          <w:rFonts w:ascii="Cambria" w:hAnsi="Cambria"/>
+          <w:sz w:val="28"/>
+          <w:szCs w:val="28"/>
+        </w:rPr>
+        <w:t>ion which ranges from 0 to 0</w:t>
+      </w:r>
+      <w:bookmarkStart w:id="0" w:name="_GoBack"/>
+      <w:bookmarkEnd w:id="0"/>
+      <w:r>
+        <w:rPr>
+          <w:rFonts w:ascii="Cambria" w:hAnsi="Cambria"/>
+          <w:sz w:val="28"/>
+          <w:szCs w:val="28"/>
+        </w:rPr>
+        <w:t>.035</w:t>
+      </w:r>
+      <w:r>
+        <w:rPr>
+          <w:rFonts w:ascii="Cambria" w:hAnsi="Cambria"/>
+          <w:sz w:val="28"/>
+          <w:szCs w:val="28"/>
+        </w:rPr>
+        <w:t xml:space="preserve"> seconds for 8 to </w:t>
+      </w:r>
+      <w:r>
+        <w:rPr>
+          <w:rFonts w:ascii="Cambria" w:hAnsi="Cambria"/>
+          <w:sz w:val="28"/>
+          <w:szCs w:val="28"/>
+        </w:rPr>
+        <w:t>1024</w:t>
+      </w:r>
+      <w:r>
+        <w:rPr>
+          <w:rFonts w:ascii="Cambria" w:hAnsi="Cambria"/>
+          <w:sz w:val="28"/>
+          <w:szCs w:val="28"/>
+        </w:rPr>
+        <w:t xml:space="preserve"> bits. (Almost the same)</w:t>
       </w:r>
     </w:p>
     <w:p>
@@ -2900,17 +2943,7 @@
           <w:sz w:val="28"/>
           <w:szCs w:val="28"/>
         </w:rPr>
-        <w:t>As we can see from the above graph, the time taken to break the RSA algorithm for a number of bits less than approximately 48 was minimal and didn’t even take more than 20 seconds, but as we increased the key</w:t>
-      </w:r>
-      <w:bookmarkStart w:id="0" w:name="_GoBack"/>
-      <w:bookmarkEnd w:id="0"/>
-      <w:r>
-        <w:rPr>
-          <w:rFonts w:ascii="Cambria" w:hAnsi="Cambria"/>
-          <w:sz w:val="28"/>
-          <w:szCs w:val="28"/>
-        </w:rPr>
-        <w:t xml:space="preserve"> size further more from 50 and beyond, it took the attack much more time to compute the prime factorization of n &amp; decrypt the message. F</w:t>
+        <w:t>As we can see from the above graph, the time taken to break the RSA algorithm for a number of bits less than approximately 48 was minimal and didn’t even take more than 20 seconds, but as we increased the key size further more from 50 and beyond, it took the attack much more time to compute the prime factorization of n &amp; decrypt the message. F</w:t>
       </w:r>
       <w:r>
         <w:rPr>
@@ -6285,6 +6318,7 @@
   <w:style w:type="character" w:default="1" w:styleId="DefaultParagraphFont">
     <w:name w:val="Default Paragraph Font"/>
     <w:uiPriority w:val="1"/>
+    <w:semiHidden/>
     <w:unhideWhenUsed/>
   </w:style>
   <w:style w:type="table" w:default="1" w:styleId="TableNormal">
@@ -6928,7 +6962,7 @@
 </file>
 
 <file path=customXml/itemProps1.xml><?xml version="1.0" encoding="utf-8"?>
-<ds:datastoreItem xmlns:ds="http://schemas.openxmlformats.org/officeDocument/2006/customXml" ds:itemID="{0D72A1DD-472C-4926-B0F0-E3C3D0AA440A}">
+<ds:datastoreItem xmlns:ds="http://schemas.openxmlformats.org/officeDocument/2006/customXml" ds:itemID="{0B6D93B6-1E4C-4DEC-AA13-EA6C48BADE23}">
   <ds:schemaRefs>
     <ds:schemaRef ds:uri="http://schemas.openxmlformats.org/officeDocument/2006/bibliography"/>
   </ds:schemaRefs>

</xml_diff>